<commit_message>
verslag sessie 1 en 2
</commit_message>
<xml_diff>
--- a/Jaar2/Programmeren gevorderd 3/VisugXL event samenvattiong.docx
+++ b/Jaar2/Programmeren gevorderd 3/VisugXL event samenvattiong.docx
@@ -4767,6 +4767,14 @@
           <w:lang w:val="nl-BE"/>
         </w:rPr>
         <w:t xml:space="preserve"> time he had (1h)</w:t>
+      </w:r>
+      <w:r>
+        <w:rPr>
+          <w:sz w:val="24"/>
+          <w:szCs w:val="24"/>
+          <w:lang w:val="nl-BE"/>
+        </w:rPr>
+        <w:t>, hij had in mijn gedachte de voorbeelden verminderd en extra info geven bij de verschillende delen.</w:t>
       </w:r>
     </w:p>
     <w:p>
@@ -12582,8 +12590,216 @@
           <w:szCs w:val="24"/>
           <w:lang w:val="nl-BE"/>
         </w:rPr>
-        <w:t xml:space="preserve"> </w:t>
-      </w:r>
+        <w:t xml:space="preserve">Interessante inhoud over hoe je je code sneller kunt laten runnen aan de hand van een </w:t>
+      </w:r>
+      <w:proofErr w:type="spellStart"/>
+      <w:r>
+        <w:rPr>
+          <w:sz w:val="24"/>
+          <w:szCs w:val="24"/>
+          <w:lang w:val="nl-BE"/>
+        </w:rPr>
+        <w:t>vb</w:t>
+      </w:r>
+      <w:proofErr w:type="spellEnd"/>
+      <w:r>
+        <w:rPr>
+          <w:sz w:val="24"/>
+          <w:szCs w:val="24"/>
+          <w:lang w:val="nl-BE"/>
+        </w:rPr>
+        <w:t xml:space="preserve"> uit </w:t>
+      </w:r>
+      <w:proofErr w:type="spellStart"/>
+      <w:r>
+        <w:rPr>
+          <w:sz w:val="24"/>
+          <w:szCs w:val="24"/>
+          <w:lang w:val="nl-BE"/>
+        </w:rPr>
+        <w:t>the</w:t>
+      </w:r>
+      <w:proofErr w:type="spellEnd"/>
+      <w:r>
+        <w:rPr>
+          <w:sz w:val="24"/>
+          <w:szCs w:val="24"/>
+          <w:lang w:val="nl-BE"/>
+        </w:rPr>
+        <w:t xml:space="preserve"> advent </w:t>
+      </w:r>
+      <w:proofErr w:type="spellStart"/>
+      <w:r>
+        <w:rPr>
+          <w:sz w:val="24"/>
+          <w:szCs w:val="24"/>
+          <w:lang w:val="nl-BE"/>
+        </w:rPr>
+        <w:t>calender</w:t>
+      </w:r>
+      <w:proofErr w:type="spellEnd"/>
+      <w:r>
+        <w:rPr>
+          <w:sz w:val="24"/>
+          <w:szCs w:val="24"/>
+          <w:lang w:val="nl-BE"/>
+        </w:rPr>
+        <w:t>, op het einde heeft hij ook een paar nuttige tips en tricks gegeven van hoe je je code sneller kan laten runnen.</w:t>
+      </w:r>
+    </w:p>
+    <w:p>
+      <w:pPr>
+        <w:rPr>
+          <w:b/>
+          <w:bCs/>
+          <w:sz w:val="28"/>
+          <w:szCs w:val="28"/>
+          <w:lang w:val="nl-BE"/>
+        </w:rPr>
+      </w:pPr>
+      <w:r>
+        <w:rPr>
+          <w:sz w:val="24"/>
+          <w:szCs w:val="24"/>
+          <w:lang w:val="nl-BE"/>
+        </w:rPr>
+        <w:lastRenderedPageBreak/>
+        <w:t xml:space="preserve"> </w:t>
+      </w:r>
+      <w:proofErr w:type="spellStart"/>
+      <w:r>
+        <w:rPr>
+          <w:b/>
+          <w:bCs/>
+          <w:sz w:val="28"/>
+          <w:szCs w:val="28"/>
+          <w:lang w:val="nl-BE"/>
+        </w:rPr>
+        <w:t>Session</w:t>
+      </w:r>
+      <w:proofErr w:type="spellEnd"/>
+      <w:r>
+        <w:rPr>
+          <w:b/>
+          <w:bCs/>
+          <w:sz w:val="28"/>
+          <w:szCs w:val="28"/>
+          <w:lang w:val="nl-BE"/>
+        </w:rPr>
+        <w:t xml:space="preserve"> </w:t>
+      </w:r>
+      <w:r>
+        <w:rPr>
+          <w:b/>
+          <w:bCs/>
+          <w:sz w:val="28"/>
+          <w:szCs w:val="28"/>
+          <w:lang w:val="nl-BE"/>
+        </w:rPr>
+        <w:t>3</w:t>
+      </w:r>
+      <w:r>
+        <w:rPr>
+          <w:b/>
+          <w:bCs/>
+          <w:sz w:val="28"/>
+          <w:szCs w:val="28"/>
+          <w:lang w:val="nl-BE"/>
+        </w:rPr>
+        <w:t xml:space="preserve">: </w:t>
+      </w:r>
+      <w:proofErr w:type="spellStart"/>
+      <w:r>
+        <w:rPr>
+          <w:b/>
+          <w:bCs/>
+          <w:sz w:val="28"/>
+          <w:szCs w:val="28"/>
+          <w:lang w:val="nl-BE"/>
+        </w:rPr>
+        <w:t>Crafting</w:t>
+      </w:r>
+      <w:proofErr w:type="spellEnd"/>
+      <w:r>
+        <w:rPr>
+          <w:b/>
+          <w:bCs/>
+          <w:sz w:val="28"/>
+          <w:szCs w:val="28"/>
+          <w:lang w:val="nl-BE"/>
+        </w:rPr>
+        <w:t xml:space="preserve"> modern CLI tools </w:t>
+      </w:r>
+      <w:proofErr w:type="spellStart"/>
+      <w:r>
+        <w:rPr>
+          <w:b/>
+          <w:bCs/>
+          <w:sz w:val="28"/>
+          <w:szCs w:val="28"/>
+          <w:lang w:val="nl-BE"/>
+        </w:rPr>
+        <w:t>using</w:t>
+      </w:r>
+      <w:proofErr w:type="spellEnd"/>
+      <w:r>
+        <w:rPr>
+          <w:b/>
+          <w:bCs/>
+          <w:sz w:val="28"/>
+          <w:szCs w:val="28"/>
+          <w:lang w:val="nl-BE"/>
+        </w:rPr>
+        <w:t xml:space="preserve"> .NET</w:t>
+      </w:r>
+      <w:r>
+        <w:rPr>
+          <w:b/>
+          <w:bCs/>
+          <w:sz w:val="28"/>
+          <w:szCs w:val="28"/>
+          <w:lang w:val="nl-BE"/>
+        </w:rPr>
+        <w:t xml:space="preserve"> </w:t>
+      </w:r>
+      <w:r>
+        <w:rPr>
+          <w:b/>
+          <w:bCs/>
+          <w:sz w:val="28"/>
+          <w:szCs w:val="28"/>
+          <w:lang w:val="nl-BE"/>
+        </w:rPr>
+        <w:t>(</w:t>
+      </w:r>
+      <w:r>
+        <w:rPr>
+          <w:b/>
+          <w:bCs/>
+          <w:sz w:val="28"/>
+          <w:szCs w:val="28"/>
+        </w:rPr>
+        <w:t>Dante De Ruwe</w:t>
+      </w:r>
+      <w:r>
+        <w:rPr>
+          <w:b/>
+          <w:bCs/>
+          <w:sz w:val="28"/>
+          <w:szCs w:val="28"/>
+          <w:lang w:val="nl-BE"/>
+        </w:rPr>
+        <w:t>)</w:t>
+      </w:r>
+    </w:p>
+    <w:p>
+      <w:pPr>
+        <w:rPr>
+          <w:sz w:val="24"/>
+          <w:szCs w:val="24"/>
+          <w:lang w:val="nl-BE"/>
+        </w:rPr>
+      </w:pPr>
     </w:p>
     <w:sectPr>
       <w:pgSz w:w="11906" w:h="16838"/>
@@ -13116,7 +13332,7 @@
   <w:style w:type="paragraph" w:default="1" w:styleId="Standaard">
     <w:name w:val="Normal"/>
     <w:qFormat/>
-    <w:rsid w:val="00234A4E"/>
+    <w:rsid w:val="00C756FA"/>
     <w:rPr>
       <w:lang w:val="nl-NL"/>
     </w:rPr>
@@ -13322,7 +13538,6 @@
   <w:style w:type="character" w:default="1" w:styleId="Standaardalinea-lettertype">
     <w:name w:val="Default Paragraph Font"/>
     <w:uiPriority w:val="1"/>
-    <w:semiHidden/>
     <w:unhideWhenUsed/>
   </w:style>
   <w:style w:type="table" w:default="1" w:styleId="Standaardtabel">

</xml_diff>